<commit_message>
new file:   Homework/homework_0/.ipynb_checkpoints/homework_0-checkpoint.pdf 	new file:   Homework/homework_0/.ipynb_checkpoints/problem_1.ipynb - JupyterLab-checkpoint.pdf 	modified:   Homework/homework_0/homework_0.docx 	new file:   Homework/homework_0/homework_0.pdf 	new file:   Homework/homework_0/problem_1.ipynb - JupyterLab.pdf 	new file:   Homework/homework_0/problem_2.ipynb - JupyterLab.pdf
</commit_message>
<xml_diff>
--- a/Homework/homework_0/homework_0.docx
+++ b/Homework/homework_0/homework_0.docx
@@ -41,6 +41,40 @@
           <w:szCs w:val="24"/>
           <w:u w:val="single"/>
         </w:rPr>
+        <w:t>GitHub:</w:t>
+      </w:r>
+      <w:r>
+        <w:rPr>
+          <w:rFonts w:ascii="Times New Roman" w:hAnsi="Times New Roman" w:cs="Times New Roman"/>
+          <w:sz w:val="24"/>
+          <w:szCs w:val="24"/>
+        </w:rPr>
+        <w:t xml:space="preserve"> </w:t>
+      </w:r>
+      <w:r>
+        <w:rPr>
+          <w:rFonts w:ascii="Times New Roman" w:hAnsi="Times New Roman" w:cs="Times New Roman"/>
+          <w:sz w:val="24"/>
+          <w:szCs w:val="24"/>
+        </w:rPr>
+        <w:t>https://github.com/pballou/ECGR_4105/tree/master/Homework/homework_0</w:t>
+      </w:r>
+    </w:p>
+    <w:p>
+      <w:pPr>
+        <w:rPr>
+          <w:rFonts w:ascii="Times New Roman" w:hAnsi="Times New Roman" w:cs="Times New Roman"/>
+          <w:sz w:val="24"/>
+          <w:szCs w:val="24"/>
+        </w:rPr>
+      </w:pPr>
+      <w:r>
+        <w:rPr>
+          <w:rFonts w:ascii="Times New Roman" w:hAnsi="Times New Roman" w:cs="Times New Roman"/>
+          <w:sz w:val="24"/>
+          <w:szCs w:val="24"/>
+          <w:u w:val="single"/>
+        </w:rPr>
         <w:t>Problem 1</w:t>
       </w:r>
       <w:r>
@@ -124,15 +158,7 @@
           <w:sz w:val="24"/>
           <w:szCs w:val="24"/>
         </w:rPr>
-        <w:t xml:space="preserve">X2: </w:t>
-      </w:r>
-      <w:r>
-        <w:rPr>
-          <w:rFonts w:ascii="Times New Roman" w:hAnsi="Times New Roman" w:cs="Times New Roman"/>
-          <w:sz w:val="24"/>
-          <w:szCs w:val="24"/>
-        </w:rPr>
-        <w:t>h(x) =</w:t>
+        <w:t>X2: h(x) =</w:t>
       </w:r>
       <w:r>
         <w:rPr>
@@ -162,15 +188,7 @@
           <w:sz w:val="24"/>
           <w:szCs w:val="24"/>
         </w:rPr>
-        <w:t xml:space="preserve">X3: </w:t>
-      </w:r>
-      <w:r>
-        <w:rPr>
-          <w:rFonts w:ascii="Times New Roman" w:hAnsi="Times New Roman" w:cs="Times New Roman"/>
-          <w:sz w:val="24"/>
-          <w:szCs w:val="24"/>
-        </w:rPr>
-        <w:t>h(x) =</w:t>
+        <w:t>X3: h(x) =</w:t>
       </w:r>
       <w:r>
         <w:rPr>
@@ -215,13 +233,14 @@
       <w:r>
         <w:rPr>
           <w:rFonts w:ascii="Times New Roman" w:hAnsi="Times New Roman" w:cs="Times New Roman"/>
+          <w:noProof/>
           <w:sz w:val="24"/>
           <w:szCs w:val="24"/>
         </w:rPr>
         <w:drawing>
-          <wp:inline distT="0" distB="0" distL="0" distR="0" wp14:anchorId="32FC78FE" wp14:editId="2DAC6F62">
-            <wp:extent cx="5250430" cy="3238500"/>
-            <wp:effectExtent l="0" t="0" r="7620" b="0"/>
+          <wp:inline distT="0" distB="0" distL="0" distR="0" wp14:anchorId="32FC78FE" wp14:editId="64E38546">
+            <wp:extent cx="4794636" cy="2957363"/>
+            <wp:effectExtent l="0" t="0" r="6350" b="0"/>
             <wp:docPr id="12" name="Picture 12" descr="Chart, scatter chart&#10;&#10;Description automatically generated"/>
             <wp:cNvGraphicFramePr>
               <a:graphicFrameLocks xmlns:a="http://schemas.openxmlformats.org/drawingml/2006/main" noChangeAspect="1"/>
@@ -242,7 +261,7 @@
                   <pic:spPr>
                     <a:xfrm>
                       <a:off x="0" y="0"/>
-                      <a:ext cx="5271176" cy="3251296"/>
+                      <a:ext cx="4823204" cy="2974984"/>
                     </a:xfrm>
                     <a:prstGeom prst="rect">
                       <a:avLst/>
@@ -267,13 +286,14 @@
       <w:r>
         <w:rPr>
           <w:rFonts w:ascii="Times New Roman" w:hAnsi="Times New Roman" w:cs="Times New Roman"/>
+          <w:noProof/>
           <w:sz w:val="24"/>
           <w:szCs w:val="24"/>
         </w:rPr>
         <w:drawing>
-          <wp:inline distT="0" distB="0" distL="0" distR="0" wp14:anchorId="502DB4CE" wp14:editId="43EC0CBC">
-            <wp:extent cx="5217851" cy="3248025"/>
-            <wp:effectExtent l="0" t="0" r="1905" b="0"/>
+          <wp:inline distT="0" distB="0" distL="0" distR="0" wp14:anchorId="502DB4CE" wp14:editId="094A0A39">
+            <wp:extent cx="4810539" cy="2994480"/>
+            <wp:effectExtent l="0" t="0" r="0" b="0"/>
             <wp:docPr id="15" name="Picture 15" descr="Chart, scatter chart&#10;&#10;Description automatically generated"/>
             <wp:cNvGraphicFramePr>
               <a:graphicFrameLocks xmlns:a="http://schemas.openxmlformats.org/drawingml/2006/main" noChangeAspect="1"/>
@@ -294,7 +314,7 @@
                   <pic:spPr>
                     <a:xfrm>
                       <a:off x="0" y="0"/>
-                      <a:ext cx="5260946" cy="3274851"/>
+                      <a:ext cx="4858273" cy="3024194"/>
                     </a:xfrm>
                     <a:prstGeom prst="rect">
                       <a:avLst/>
@@ -319,14 +339,15 @@
       <w:r>
         <w:rPr>
           <w:rFonts w:ascii="Times New Roman" w:hAnsi="Times New Roman" w:cs="Times New Roman"/>
+          <w:noProof/>
           <w:sz w:val="24"/>
           <w:szCs w:val="24"/>
         </w:rPr>
         <w:lastRenderedPageBreak/>
         <w:drawing>
-          <wp:inline distT="0" distB="0" distL="0" distR="0" wp14:anchorId="7016CB75" wp14:editId="54EAD3BD">
-            <wp:extent cx="5204418" cy="3238500"/>
-            <wp:effectExtent l="0" t="0" r="0" b="0"/>
+          <wp:inline distT="0" distB="0" distL="0" distR="0" wp14:anchorId="7016CB75" wp14:editId="7AB709A6">
+            <wp:extent cx="5375081" cy="3344697"/>
+            <wp:effectExtent l="0" t="0" r="0" b="8255"/>
             <wp:docPr id="16" name="Picture 16" descr="Chart, scatter chart&#10;&#10;Description automatically generated"/>
             <wp:cNvGraphicFramePr>
               <a:graphicFrameLocks xmlns:a="http://schemas.openxmlformats.org/drawingml/2006/main" noChangeAspect="1"/>
@@ -347,7 +368,7 @@
                   <pic:spPr>
                     <a:xfrm>
                       <a:off x="0" y="0"/>
-                      <a:ext cx="5221689" cy="3249247"/>
+                      <a:ext cx="5396196" cy="3357836"/>
                     </a:xfrm>
                     <a:prstGeom prst="rect">
                       <a:avLst/>
@@ -372,13 +393,14 @@
       <w:r>
         <w:rPr>
           <w:rFonts w:ascii="Times New Roman" w:hAnsi="Times New Roman" w:cs="Times New Roman"/>
+          <w:noProof/>
           <w:sz w:val="24"/>
           <w:szCs w:val="24"/>
         </w:rPr>
         <w:drawing>
-          <wp:inline distT="0" distB="0" distL="0" distR="0" wp14:anchorId="175CF457" wp14:editId="2CA03A59">
-            <wp:extent cx="5191125" cy="3325840"/>
-            <wp:effectExtent l="0" t="0" r="0" b="8255"/>
+          <wp:inline distT="0" distB="0" distL="0" distR="0" wp14:anchorId="175CF457" wp14:editId="6FF01C48">
+            <wp:extent cx="5383033" cy="3448791"/>
+            <wp:effectExtent l="0" t="0" r="8255" b="0"/>
             <wp:docPr id="17" name="Picture 17" descr="Chart&#10;&#10;Description automatically generated with medium confidence"/>
             <wp:cNvGraphicFramePr>
               <a:graphicFrameLocks xmlns:a="http://schemas.openxmlformats.org/drawingml/2006/main" noChangeAspect="1"/>
@@ -399,7 +421,7 @@
                   <pic:spPr>
                     <a:xfrm>
                       <a:off x="0" y="0"/>
-                      <a:ext cx="5197678" cy="3330038"/>
+                      <a:ext cx="5399461" cy="3459316"/>
                     </a:xfrm>
                     <a:prstGeom prst="rect">
                       <a:avLst/>
@@ -424,6 +446,7 @@
       <w:r>
         <w:rPr>
           <w:rFonts w:ascii="Times New Roman" w:hAnsi="Times New Roman" w:cs="Times New Roman"/>
+          <w:noProof/>
           <w:sz w:val="24"/>
           <w:szCs w:val="24"/>
         </w:rPr>
@@ -473,6 +496,7 @@
       <w:r>
         <w:rPr>
           <w:rFonts w:ascii="Times New Roman" w:hAnsi="Times New Roman" w:cs="Times New Roman"/>
+          <w:noProof/>
           <w:sz w:val="24"/>
           <w:szCs w:val="24"/>
         </w:rPr>
@@ -685,6 +709,7 @@
       <w:r>
         <w:rPr>
           <w:rFonts w:ascii="Times New Roman" w:hAnsi="Times New Roman" w:cs="Times New Roman"/>
+          <w:noProof/>
           <w:sz w:val="24"/>
           <w:szCs w:val="24"/>
         </w:rPr>
@@ -967,9 +992,6 @@
     </w:r>
     <w:r>
       <w:ptab w:relativeTo="margin" w:alignment="right" w:leader="none"/>
-    </w:r>
-    <w:r>
-      <w:t xml:space="preserve">GitHub: </w:t>
     </w:r>
   </w:p>
 </w:hdr>

</xml_diff>

<commit_message>
modified:   Homework/homework_0/homework_0.docx 	modified:   Homework/homework_0/homework_0.pdf
</commit_message>
<xml_diff>
--- a/Homework/homework_0/homework_0.docx
+++ b/Homework/homework_0/homework_0.docx
@@ -988,10 +988,22 @@
       <w:ptab w:relativeTo="margin" w:alignment="center" w:leader="none"/>
     </w:r>
     <w:r>
-      <w:t>ID: 801130521</w:t>
+      <w:t>ECGR 4105</w:t>
     </w:r>
     <w:r>
       <w:ptab w:relativeTo="margin" w:alignment="right" w:leader="none"/>
+    </w:r>
+    <w:r>
+      <w:t xml:space="preserve"> </w:t>
+    </w:r>
+    <w:r>
+      <w:t>ID</w:t>
+    </w:r>
+    <w:r>
+      <w:t xml:space="preserve">: </w:t>
+    </w:r>
+    <w:r>
+      <w:t>801130521</w:t>
     </w:r>
   </w:p>
 </w:hdr>

</xml_diff>